<commit_message>
Fin du rapport du 1er labo. Reste la reponse aux questions
</commit_message>
<xml_diff>
--- a/Environnement Linux Embarqué.docx
+++ b/Environnement Linux Embarqué.docx
@@ -30,15 +30,7 @@
         <w:jc w:val="both"/>
       </w:pPr>
       <w:r>
-        <w:t xml:space="preserve">Pour graver la carte SD, il faut trouver le nom du périphérique de la carte. Il peut être obtenu avec la commande </w:t>
-      </w:r>
-      <w:proofErr w:type="spellStart"/>
-      <w:r>
-        <w:t>mount</w:t>
-      </w:r>
-      <w:proofErr w:type="spellEnd"/>
-      <w:r>
-        <w:t> :</w:t>
+        <w:t>Pour graver la carte SD, il faut trouver le nom du périphérique de la carte. Il peut être obtenu avec la commande mount :</w:t>
       </w:r>
     </w:p>
     <w:p>
@@ -51,13 +43,8 @@
       </w:pPr>
       <w:r>
         <w:tab/>
-        <w:t>$</w:t>
-      </w:r>
-      <w:proofErr w:type="spellStart"/>
-      <w:r>
-        <w:t>mount</w:t>
-      </w:r>
-      <w:proofErr w:type="spellEnd"/>
+        <w:t>$mount</w:t>
+      </w:r>
     </w:p>
     <w:p>
       <w:pPr>
@@ -73,7 +60,7 @@
           <w:lang w:eastAsia="fr-CH"/>
         </w:rPr>
         <w:drawing>
-          <wp:anchor distT="0" distB="0" distL="114300" distR="114300" simplePos="0" relativeHeight="251656192" behindDoc="0" locked="0" layoutInCell="1" allowOverlap="1" wp14:anchorId="3A68F0D4" wp14:editId="66EBCD6E">
+          <wp:anchor distT="0" distB="0" distL="114300" distR="114300" simplePos="0" relativeHeight="251652096" behindDoc="0" locked="0" layoutInCell="1" allowOverlap="1" wp14:anchorId="3A68F0D4" wp14:editId="66EBCD6E">
             <wp:simplePos x="0" y="0"/>
             <wp:positionH relativeFrom="margin">
               <wp:align>right</wp:align>
@@ -196,15 +183,7 @@
         <w:t>.</w:t>
       </w:r>
       <w:r>
-        <w:t xml:space="preserve"> Si rien ne se passe, il faut également contrôler que le switch de l’</w:t>
-      </w:r>
-      <w:proofErr w:type="spellStart"/>
-      <w:r>
-        <w:t>Odroid</w:t>
-      </w:r>
-      <w:proofErr w:type="spellEnd"/>
-      <w:r>
-        <w:t xml:space="preserve"> est en position pour booter sur la carte SD.</w:t>
+        <w:t xml:space="preserve"> Si rien ne se passe, il faut également contrôler que le switch de l’Odroid est en position pour booter sur la carte SD.</w:t>
       </w:r>
     </w:p>
     <w:p>
@@ -269,13 +248,8 @@
         <w:t>e</w:t>
       </w:r>
       <w:r>
-        <w:t xml:space="preserve"> </w:t>
-      </w:r>
-      <w:proofErr w:type="spellStart"/>
-      <w:r>
-        <w:t>chmod+x</w:t>
-      </w:r>
-      <w:proofErr w:type="spellEnd"/>
+        <w:t xml:space="preserve"> chmod+x</w:t>
+      </w:r>
     </w:p>
     <w:p>
       <w:pPr>
@@ -359,7 +333,7 @@
         <mc:AlternateContent>
           <mc:Choice Requires="wpg">
             <w:drawing>
-              <wp:anchor distT="0" distB="0" distL="114300" distR="114300" simplePos="0" relativeHeight="251660288" behindDoc="0" locked="0" layoutInCell="1" allowOverlap="1" wp14:anchorId="4FBD032B" wp14:editId="212F66E2">
+              <wp:anchor distT="0" distB="0" distL="114300" distR="114300" simplePos="0" relativeHeight="251656192" behindDoc="0" locked="0" layoutInCell="1" allowOverlap="1" wp14:anchorId="4FBD032B" wp14:editId="212F66E2">
                 <wp:simplePos x="0" y="0"/>
                 <wp:positionH relativeFrom="margin">
                   <wp:align>center</wp:align>
@@ -469,7 +443,7 @@
           </mc:Choice>
           <mc:Fallback>
             <w:pict>
-              <v:group w14:anchorId="7F683A5F" id="Groupe 6" o:spid="_x0000_s1026" style="position:absolute;margin-left:0;margin-top:58.15pt;width:348.95pt;height:85.5pt;z-index:251660288;mso-position-horizontal:center;mso-position-horizontal-relative:margin" coordsize="44316,10858" o:gfxdata="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">
+              <v:group w14:anchorId="1557AC73" id="Groupe 6" o:spid="_x0000_s1026" style="position:absolute;margin-left:0;margin-top:58.15pt;width:348.95pt;height:85.5pt;z-index:251656192;mso-position-horizontal:center;mso-position-horizontal-relative:margin" coordsize="44316,10858" o:gfxdata="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">
                 <v:shapetype id="_x0000_t75" coordsize="21600,21600" o:spt="75" o:preferrelative="t" path="m@4@5l@4@11@9@11@9@5xe" filled="f" stroked="f">
                   <v:stroke joinstyle="miter"/>
                   <v:formulas>
@@ -510,23 +484,7 @@
         <w:t xml:space="preserve"> la configuration en</w:t>
       </w:r>
       <w:r>
-        <w:t xml:space="preserve"> </w:t>
-      </w:r>
-      <w:proofErr w:type="spellStart"/>
-      <w:r>
-        <w:t>bridged</w:t>
-      </w:r>
-      <w:proofErr w:type="spellEnd"/>
-      <w:r>
-        <w:t xml:space="preserve"> to : Contrôleur </w:t>
-      </w:r>
-      <w:proofErr w:type="spellStart"/>
-      <w:r>
-        <w:t>PCIe</w:t>
-      </w:r>
-      <w:proofErr w:type="spellEnd"/>
-      <w:r>
-        <w:t xml:space="preserve"> (propre à l’ordinateur), carte réseau de l</w:t>
+        <w:t xml:space="preserve"> bridged to : Contrôleur PCIe (propre à l’ordinateur), carte réseau de l</w:t>
       </w:r>
       <w:r>
         <w:t>’ordinateur</w:t>
@@ -544,7 +502,7 @@
         <mc:AlternateContent>
           <mc:Choice Requires="wpg">
             <w:drawing>
-              <wp:anchor distT="0" distB="0" distL="114300" distR="114300" simplePos="0" relativeHeight="251666432" behindDoc="0" locked="0" layoutInCell="1" allowOverlap="1" wp14:anchorId="012E46DC" wp14:editId="676115CD">
+              <wp:anchor distT="0" distB="0" distL="114300" distR="114300" simplePos="0" relativeHeight="251662336" behindDoc="0" locked="0" layoutInCell="1" allowOverlap="1" wp14:anchorId="012E46DC" wp14:editId="676115CD">
                 <wp:simplePos x="0" y="0"/>
                 <wp:positionH relativeFrom="margin">
                   <wp:align>center</wp:align>
@@ -660,7 +618,7 @@
           </mc:Choice>
           <mc:Fallback>
             <w:pict>
-              <v:group w14:anchorId="7ED32042" id="Groupe 8" o:spid="_x0000_s1026" style="position:absolute;margin-left:0;margin-top:130.85pt;width:204pt;height:133.9pt;z-index:251666432;mso-position-horizontal:center;mso-position-horizontal-relative:margin;mso-width-relative:margin;mso-height-relative:margin" coordsize="44316,24815" o:gfxdata="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">
+              <v:group w14:anchorId="692E07A6" id="Groupe 8" o:spid="_x0000_s1026" style="position:absolute;margin-left:0;margin-top:130.85pt;width:204pt;height:133.9pt;z-index:251662336;mso-position-horizontal:center;mso-position-horizontal-relative:margin;mso-width-relative:margin;mso-height-relative:margin" coordsize="44316,24815" o:gfxdata="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">
                 <v:shape id="Image 5" o:spid="_x0000_s1027" type="#_x0000_t75" style="position:absolute;width:44316;height:24815;visibility:visible;mso-wrap-style:square" o:gfxdata="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">
                   <v:imagedata r:id="rId9" o:title="" cropbottom="24585f"/>
                   <v:path arrowok="t"/>
@@ -685,15 +643,7 @@
         <w:t>La dernière étape est d’activer le réseau dans la machine virtuelle</w:t>
       </w:r>
       <w:r>
-        <w:t xml:space="preserve"> (icône réseau -&gt; </w:t>
-      </w:r>
-      <w:proofErr w:type="spellStart"/>
-      <w:r>
-        <w:t>enabling</w:t>
-      </w:r>
-      <w:proofErr w:type="spellEnd"/>
-      <w:r>
-        <w:t xml:space="preserve"> networking).</w:t>
+        <w:t xml:space="preserve"> (icône réseau -&gt; enabling networking).</w:t>
       </w:r>
     </w:p>
     <w:p>
@@ -702,15 +652,7 @@
         <w:jc w:val="both"/>
       </w:pPr>
       <w:r>
-        <w:t xml:space="preserve">Accès </w:t>
-      </w:r>
-      <w:proofErr w:type="spellStart"/>
-      <w:r>
-        <w:t>ssh</w:t>
-      </w:r>
-      <w:proofErr w:type="spellEnd"/>
-      <w:r>
-        <w:t xml:space="preserve"> sans mot de passe</w:t>
+        <w:t>Accès ssh sans mot de passe</w:t>
       </w:r>
     </w:p>
     <w:p>
@@ -718,31 +660,7 @@
         <w:jc w:val="both"/>
       </w:pPr>
       <w:r>
-        <w:t>Il faut aller modifier le fichier /</w:t>
-      </w:r>
-      <w:proofErr w:type="spellStart"/>
-      <w:r>
-        <w:t>etc</w:t>
-      </w:r>
-      <w:proofErr w:type="spellEnd"/>
-      <w:r>
-        <w:t>/</w:t>
-      </w:r>
-      <w:proofErr w:type="spellStart"/>
-      <w:r>
-        <w:t>ssh</w:t>
-      </w:r>
-      <w:proofErr w:type="spellEnd"/>
-      <w:r>
-        <w:t>/</w:t>
-      </w:r>
-      <w:proofErr w:type="spellStart"/>
-      <w:r>
-        <w:t>sshd_config</w:t>
-      </w:r>
-      <w:proofErr w:type="spellEnd"/>
-      <w:r>
-        <w:t xml:space="preserve"> sur la cible pour autoriser l’accès sans mot de passe. Pour accéder au fichier, il faut entrer sur la cible par la connexion série :</w:t>
+        <w:t>Il faut aller modifier le fichier /etc/ssh/sshd_config sur la cible pour autoriser l’accès sans mot de passe. Pour accéder au fichier, il faut entrer sur la cible par la connexion série :</w:t>
       </w:r>
     </w:p>
     <w:p>
@@ -752,38 +670,15 @@
         <w:jc w:val="both"/>
       </w:pPr>
       <w:r>
-        <w:t xml:space="preserve">$ </w:t>
-      </w:r>
-      <w:proofErr w:type="spellStart"/>
-      <w:proofErr w:type="gramStart"/>
-      <w:r>
-        <w:t>sudo</w:t>
-      </w:r>
-      <w:proofErr w:type="spellEnd"/>
-      <w:proofErr w:type="gramEnd"/>
-      <w:r>
-        <w:t xml:space="preserve"> </w:t>
-      </w:r>
-      <w:proofErr w:type="spellStart"/>
-      <w:r>
-        <w:t>minicom</w:t>
-      </w:r>
-      <w:proofErr w:type="spellEnd"/>
+        <w:t>$ sudo minicom</w:t>
+      </w:r>
     </w:p>
     <w:p>
       <w:pPr>
         <w:jc w:val="both"/>
       </w:pPr>
       <w:r>
-        <w:t xml:space="preserve">On peut ensuite recherche le fichier et l’éditer avec vi ou </w:t>
-      </w:r>
-      <w:proofErr w:type="spellStart"/>
-      <w:r>
-        <w:t>vim</w:t>
-      </w:r>
-      <w:proofErr w:type="spellEnd"/>
-      <w:r>
-        <w:t>. Une fois la configuration faite, il faut redémarrer la cible :</w:t>
+        <w:t>On peut ensuite recherche le fichier et l’éditer avec vi ou vim. Une fois la configuration faite, il faut redémarrer la cible :</w:t>
       </w:r>
     </w:p>
     <w:p>
@@ -804,7 +699,7 @@
         <mc:AlternateContent>
           <mc:Choice Requires="wps">
             <w:drawing>
-              <wp:anchor distT="0" distB="0" distL="114300" distR="114300" simplePos="0" relativeHeight="251663360" behindDoc="0" locked="0" layoutInCell="1" allowOverlap="1" wp14:anchorId="7E9B01E0" wp14:editId="1BA3E763">
+              <wp:anchor distT="0" distB="0" distL="114300" distR="114300" simplePos="0" relativeHeight="251659264" behindDoc="0" locked="0" layoutInCell="1" allowOverlap="1" wp14:anchorId="7E9B01E0" wp14:editId="1BA3E763">
                 <wp:simplePos x="0" y="0"/>
                 <wp:positionH relativeFrom="column">
                   <wp:posOffset>2719705</wp:posOffset>
@@ -866,21 +761,13 @@
           </mc:Choice>
           <mc:Fallback>
             <w:pict>
-              <v:rect w14:anchorId="3B906559" id="Rectangle 4" o:spid="_x0000_s1026" style="position:absolute;margin-left:214.15pt;margin-top:766.7pt;width:157.5pt;height:29.25pt;z-index:251663360;visibility:visible;mso-wrap-style:square;mso-wrap-distance-left:9pt;mso-wrap-distance-top:0;mso-wrap-distance-right:9pt;mso-wrap-distance-bottom:0;mso-position-horizontal:absolute;mso-position-horizontal-relative:text;mso-position-vertical:absolute;mso-position-vertical-relative:text;v-text-anchor:middle" o:gfxdata="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" filled="f" strokecolor="red" strokeweight="1pt"/>
+              <v:rect w14:anchorId="40F94BBF" id="Rectangle 4" o:spid="_x0000_s1026" style="position:absolute;margin-left:214.15pt;margin-top:766.7pt;width:157.5pt;height:29.25pt;z-index:251659264;visibility:visible;mso-wrap-style:square;mso-wrap-distance-left:9pt;mso-wrap-distance-top:0;mso-wrap-distance-right:9pt;mso-wrap-distance-bottom:0;mso-position-horizontal:absolute;mso-position-horizontal-relative:text;mso-position-vertical:absolute;mso-position-vertical-relative:text;v-text-anchor:middle" o:gfxdata="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" filled="f" strokecolor="red" strokeweight="1pt"/>
             </w:pict>
           </mc:Fallback>
         </mc:AlternateContent>
       </w:r>
       <w:r>
-        <w:t xml:space="preserve">Normalement, on devrait avoir accès à la cible en </w:t>
-      </w:r>
-      <w:proofErr w:type="spellStart"/>
-      <w:r>
-        <w:t>ssh</w:t>
-      </w:r>
-      <w:proofErr w:type="spellEnd"/>
-      <w:r>
-        <w:t xml:space="preserve"> en entrant la commande suivante dans la machine hôte :</w:t>
+        <w:t>Normalement, on devrait avoir accès à la cible en ssh en entrant la commande suivante dans la machine hôte :</w:t>
       </w:r>
     </w:p>
     <w:p>
@@ -896,23 +783,7 @@
         <w:rPr>
           <w:color w:val="000000" w:themeColor="text1"/>
         </w:rPr>
-        <w:t xml:space="preserve">$ </w:t>
-      </w:r>
-      <w:proofErr w:type="spellStart"/>
-      <w:proofErr w:type="gramStart"/>
-      <w:r>
-        <w:rPr>
-          <w:color w:val="000000" w:themeColor="text1"/>
-        </w:rPr>
-        <w:t>ssh</w:t>
-      </w:r>
-      <w:proofErr w:type="spellEnd"/>
-      <w:proofErr w:type="gramEnd"/>
-      <w:r>
-        <w:rPr>
-          <w:color w:val="000000" w:themeColor="text1"/>
-        </w:rPr>
-        <w:t xml:space="preserve"> </w:t>
+        <w:t xml:space="preserve">$ ssh </w:t>
       </w:r>
       <w:hyperlink r:id="rId10" w:history="1">
         <w:r>
@@ -963,26 +834,11 @@
         </w:rPr>
         <w:t xml:space="preserve">&gt; </w:t>
       </w:r>
-      <w:proofErr w:type="spellStart"/>
       <w:r>
         <w:rPr>
           <w:color w:val="000000" w:themeColor="text1"/>
         </w:rPr>
-        <w:t>Usb</w:t>
-      </w:r>
-      <w:proofErr w:type="spellEnd"/>
-      <w:r>
-        <w:rPr>
-          <w:color w:val="000000" w:themeColor="text1"/>
-        </w:rPr>
-        <w:t xml:space="preserve"> </w:t>
-      </w:r>
-      <w:proofErr w:type="spellStart"/>
-      <w:r>
-        <w:rPr>
-          <w:color w:val="000000" w:themeColor="text1"/>
-        </w:rPr>
-        <w:t>st</w:t>
+        <w:t>Usb st</w:t>
       </w:r>
       <w:r>
         <w:rPr>
@@ -990,7 +846,6 @@
         </w:rPr>
         <w:t>art</w:t>
       </w:r>
-      <w:proofErr w:type="spellEnd"/>
     </w:p>
     <w:p>
       <w:pPr>
@@ -1008,23 +863,7 @@
           <w:color w:val="000000" w:themeColor="text1"/>
         </w:rPr>
         <w:tab/>
-        <w:t xml:space="preserve">&gt; </w:t>
-      </w:r>
-      <w:proofErr w:type="spellStart"/>
-      <w:proofErr w:type="gramStart"/>
-      <w:r>
-        <w:rPr>
-          <w:color w:val="000000" w:themeColor="text1"/>
-        </w:rPr>
-        <w:t>ping</w:t>
-      </w:r>
-      <w:proofErr w:type="spellEnd"/>
-      <w:proofErr w:type="gramEnd"/>
-      <w:r>
-        <w:rPr>
-          <w:color w:val="000000" w:themeColor="text1"/>
-        </w:rPr>
-        <w:t xml:space="preserve"> 192.168.0.4</w:t>
+        <w:t>&gt; ping 192.168.0.4</w:t>
       </w:r>
     </w:p>
     <w:p>
@@ -1042,41 +881,13 @@
         <w:rPr>
           <w:color w:val="000000" w:themeColor="text1"/>
         </w:rPr>
-        <w:t>Il faut exécuter ces commandes après avoir arrêté la cible dans son U-Boot (</w:t>
-      </w:r>
-      <w:proofErr w:type="spellStart"/>
+        <w:t>Il faut exécuter ces commandes après avoir arrêté la cible dans son U-Boot (carriage return au démarrage).</w:t>
+      </w:r>
       <w:r>
         <w:rPr>
           <w:color w:val="000000" w:themeColor="text1"/>
         </w:rPr>
-        <w:t>carriage</w:t>
-      </w:r>
-      <w:proofErr w:type="spellEnd"/>
-      <w:r>
-        <w:rPr>
-          <w:color w:val="000000" w:themeColor="text1"/>
-        </w:rPr>
-        <w:t xml:space="preserve"> return au démarrage).</w:t>
-      </w:r>
-      <w:r>
-        <w:rPr>
-          <w:color w:val="000000" w:themeColor="text1"/>
-        </w:rPr>
-        <w:t xml:space="preserve"> Si la machine hôte répond au </w:t>
-      </w:r>
-      <w:proofErr w:type="spellStart"/>
-      <w:r>
-        <w:rPr>
-          <w:color w:val="000000" w:themeColor="text1"/>
-        </w:rPr>
-        <w:t>ping</w:t>
-      </w:r>
-      <w:proofErr w:type="spellEnd"/>
-      <w:r>
-        <w:rPr>
-          <w:color w:val="000000" w:themeColor="text1"/>
-        </w:rPr>
-        <w:t>, tout a donc bien été configuré.</w:t>
+        <w:t xml:space="preserve"> Si la machine hôte répond au ping, tout a donc bien été configuré.</w:t>
       </w:r>
     </w:p>
     <w:p>
@@ -1093,35 +904,11 @@
         <w:jc w:val="both"/>
       </w:pPr>
       <w:r>
-        <w:t xml:space="preserve">Le but est de configurer le noyau Linux afin de </w:t>
-      </w:r>
-      <w:proofErr w:type="spellStart"/>
-      <w:r>
-        <w:t>mounter</w:t>
-      </w:r>
-      <w:proofErr w:type="spellEnd"/>
-      <w:r>
-        <w:t xml:space="preserve"> un </w:t>
-      </w:r>
-      <w:proofErr w:type="spellStart"/>
-      <w:r>
-        <w:t>usrfs</w:t>
-      </w:r>
-      <w:proofErr w:type="spellEnd"/>
-      <w:r>
-        <w:t xml:space="preserve"> sous ext4 depuis la carte SD. En d’autres termes, partager un espace de travail entre la cible et l’hôte. Pour cela, il faut </w:t>
+        <w:t xml:space="preserve">Le but est de configurer le noyau Linux afin de mounter un usrfs sous ext4 depuis la carte SD. En d’autres termes, partager un espace de travail entre la cible et l’hôte. Pour cela, il faut </w:t>
       </w:r>
       <w:r>
         <w:lastRenderedPageBreak/>
-        <w:t xml:space="preserve">accéder à la cible via le port série ou par </w:t>
-      </w:r>
-      <w:proofErr w:type="spellStart"/>
-      <w:r>
-        <w:t>ssh</w:t>
-      </w:r>
-      <w:proofErr w:type="spellEnd"/>
-      <w:r>
-        <w:t xml:space="preserve"> et de taper les commandes indiquées dans la donnée.</w:t>
+        <w:t>accéder à la cible via le port série ou par ssh et de taper les commandes indiquées dans la donnée.</w:t>
       </w:r>
     </w:p>
     <w:p>
@@ -1134,7 +921,7 @@
           <w:lang w:eastAsia="fr-CH"/>
         </w:rPr>
         <w:drawing>
-          <wp:anchor distT="0" distB="0" distL="114300" distR="114300" simplePos="0" relativeHeight="251667456" behindDoc="0" locked="0" layoutInCell="1" allowOverlap="1" wp14:anchorId="33582FFD" wp14:editId="5935C1B1">
+          <wp:anchor distT="0" distB="0" distL="114300" distR="114300" simplePos="0" relativeHeight="251663360" behindDoc="0" locked="0" layoutInCell="1" allowOverlap="1" wp14:anchorId="0902E640" wp14:editId="4F47D92D">
             <wp:simplePos x="0" y="0"/>
             <wp:positionH relativeFrom="margin">
               <wp:align>right</wp:align>
@@ -1200,24 +987,1021 @@
         </w:drawing>
       </w:r>
       <w:r>
-        <w:t xml:space="preserve">Pour contrôler que le répertoire est bien partagé avec la cible, on peut y entrer la commande </w:t>
-      </w:r>
-      <w:proofErr w:type="spellStart"/>
-      <w:r>
-        <w:t>mount</w:t>
-      </w:r>
-      <w:proofErr w:type="spellEnd"/>
-      <w:r>
-        <w:t xml:space="preserve"> et normalement on voit le répertoire partagé.</w:t>
-      </w:r>
-    </w:p>
-    <w:p>
-      <w:pPr>
-        <w:jc w:val="both"/>
-      </w:pPr>
+        <w:t>Pour contrôler que le répertoire est bien partagé avec la cible, on peut y entrer la commande mount et normalement on voit le répertoire partagé.</w:t>
+      </w:r>
+    </w:p>
+    <w:p>
+      <w:pPr>
+        <w:pStyle w:val="Titre20"/>
+      </w:pPr>
+      <w:r>
+        <w:t>Debugging de l’application</w:t>
+      </w:r>
+    </w:p>
+    <w:p>
+      <w:r>
+        <w:t>Cette section présente les différentes étapes à réaliser pour configurer Eclipse pour qu’il utilise une connexion ssh entre l’hôte et la cible.</w:t>
+      </w:r>
+    </w:p>
+    <w:p>
+      <w:r>
+        <w:t>Pour cela, il faut commencer par charger un projet dans Eclipse :</w:t>
+      </w:r>
+    </w:p>
+    <w:p>
+      <w:pPr>
+        <w:pStyle w:val="Paragraphedeliste"/>
+        <w:numPr>
+          <w:ilvl w:val="0"/>
+          <w:numId w:val="12"/>
+        </w:numPr>
+      </w:pPr>
+      <w:r>
+        <w:t>File -&gt; Import… (si le projet existe déjà)</w:t>
+      </w:r>
+    </w:p>
+    <w:p>
+      <w:pPr>
+        <w:pStyle w:val="Paragraphedeliste"/>
+        <w:numPr>
+          <w:ilvl w:val="0"/>
+          <w:numId w:val="12"/>
+        </w:numPr>
+      </w:pPr>
+      <w:r>
+        <w:t>C/C++ -&gt;Existing Code as Makefile Project (configure pour utiliser le Makefile du projet et non un de Eclipse)</w:t>
+      </w:r>
+    </w:p>
+    <w:p>
+      <w:pPr>
+        <w:pStyle w:val="Paragraphedeliste"/>
+        <w:numPr>
+          <w:ilvl w:val="0"/>
+          <w:numId w:val="12"/>
+        </w:numPr>
+      </w:pPr>
+      <w:r>
+        <w:t>Il suffit ensuite de définir le nom du projet et le path jusqu’au code source</w:t>
+      </w:r>
+    </w:p>
+    <w:p>
+      <w:r>
+        <w:br w:type="page"/>
+      </w:r>
+    </w:p>
+    <w:p>
+      <w:r>
+        <w:rPr>
+          <w:noProof/>
+          <w:lang w:eastAsia="fr-CH"/>
+        </w:rPr>
+        <w:lastRenderedPageBreak/>
+        <mc:AlternateContent>
+          <mc:Choice Requires="wpg">
+            <w:drawing>
+              <wp:anchor distT="0" distB="0" distL="114300" distR="114300" simplePos="0" relativeHeight="251681792" behindDoc="0" locked="0" layoutInCell="1" allowOverlap="1" wp14:anchorId="0A68A68B" wp14:editId="6BC9D30C">
+                <wp:simplePos x="0" y="0"/>
+                <wp:positionH relativeFrom="margin">
+                  <wp:align>left</wp:align>
+                </wp:positionH>
+                <wp:positionV relativeFrom="paragraph">
+                  <wp:posOffset>507365</wp:posOffset>
+                </wp:positionV>
+                <wp:extent cx="3555123" cy="2457450"/>
+                <wp:effectExtent l="0" t="0" r="26670" b="0"/>
+                <wp:wrapTopAndBottom/>
+                <wp:docPr id="23" name="Groupe 23"/>
+                <wp:cNvGraphicFramePr/>
+                <a:graphic xmlns:a="http://schemas.openxmlformats.org/drawingml/2006/main">
+                  <a:graphicData uri="http://schemas.microsoft.com/office/word/2010/wordprocessingGroup">
+                    <wpg:wgp>
+                      <wpg:cNvGrpSpPr/>
+                      <wpg:grpSpPr>
+                        <a:xfrm>
+                          <a:off x="0" y="0"/>
+                          <a:ext cx="3555123" cy="2457450"/>
+                          <a:chOff x="0" y="0"/>
+                          <a:chExt cx="3555123" cy="2457450"/>
+                        </a:xfrm>
+                      </wpg:grpSpPr>
+                      <pic:pic xmlns:pic="http://schemas.openxmlformats.org/drawingml/2006/picture">
+                        <pic:nvPicPr>
+                          <pic:cNvPr id="10" name="Image 10" descr="C:\Users\Emilie\AppData\Local\Temp\vmware-Emilie\VMwareDnD\486381db\Screenshot from 2015-10-10 15^%01^%17.png"/>
+                          <pic:cNvPicPr>
+                            <a:picLocks noChangeAspect="1"/>
+                          </pic:cNvPicPr>
+                        </pic:nvPicPr>
+                        <pic:blipFill>
+                          <a:blip r:embed="rId12" cstate="print">
+                            <a:extLst>
+                              <a:ext uri="{28A0092B-C50C-407E-A947-70E740481C1C}">
+                                <a14:useLocalDpi xmlns:a14="http://schemas.microsoft.com/office/drawing/2010/main" val="0"/>
+                              </a:ext>
+                            </a:extLst>
+                          </a:blip>
+                          <a:srcRect/>
+                          <a:stretch>
+                            <a:fillRect/>
+                          </a:stretch>
+                        </pic:blipFill>
+                        <pic:spPr bwMode="auto">
+                          <a:xfrm>
+                            <a:off x="0" y="0"/>
+                            <a:ext cx="3533775" cy="2457450"/>
+                          </a:xfrm>
+                          <a:prstGeom prst="rect">
+                            <a:avLst/>
+                          </a:prstGeom>
+                          <a:noFill/>
+                          <a:ln>
+                            <a:noFill/>
+                          </a:ln>
+                        </pic:spPr>
+                      </pic:pic>
+                      <wpg:grpSp>
+                        <wpg:cNvPr id="22" name="Groupe 22"/>
+                        <wpg:cNvGrpSpPr/>
+                        <wpg:grpSpPr>
+                          <a:xfrm>
+                            <a:off x="839972" y="563526"/>
+                            <a:ext cx="2715151" cy="1486601"/>
+                            <a:chOff x="0" y="0"/>
+                            <a:chExt cx="2715151" cy="1486601"/>
+                          </a:xfrm>
+                        </wpg:grpSpPr>
+                        <wps:wsp>
+                          <wps:cNvPr id="15" name="Zone de texte 15"/>
+                          <wps:cNvSpPr txBox="1"/>
+                          <wps:spPr>
+                            <a:xfrm>
+                              <a:off x="1155622" y="1082694"/>
+                              <a:ext cx="1217330" cy="213173"/>
+                            </a:xfrm>
+                            <a:prstGeom prst="rect">
+                              <a:avLst/>
+                            </a:prstGeom>
+                            <a:noFill/>
+                            <a:ln w="6350">
+                              <a:solidFill>
+                                <a:schemeClr val="bg1"/>
+                              </a:solidFill>
+                            </a:ln>
+                            <a:effectLst/>
+                          </wps:spPr>
+                          <wps:style>
+                            <a:lnRef idx="0">
+                              <a:schemeClr val="accent1"/>
+                            </a:lnRef>
+                            <a:fillRef idx="0">
+                              <a:schemeClr val="accent1"/>
+                            </a:fillRef>
+                            <a:effectRef idx="0">
+                              <a:schemeClr val="accent1"/>
+                            </a:effectRef>
+                            <a:fontRef idx="minor">
+                              <a:schemeClr val="dk1"/>
+                            </a:fontRef>
+                          </wps:style>
+                          <wps:txbx>
+                            <w:txbxContent>
+                              <w:p>
+                                <w:pPr>
+                                  <w:rPr>
+                                    <w:color w:val="FF0000"/>
+                                    <w:sz w:val="16"/>
+                                  </w:rPr>
+                                </w:pPr>
+                                <w:r>
+                                  <w:rPr>
+                                    <w:color w:val="FF0000"/>
+                                    <w:sz w:val="16"/>
+                                  </w:rPr>
+                                  <w:t xml:space="preserve">Path de </w:t>
+                                </w:r>
+                                <w:r>
+                                  <w:rPr>
+                                    <w:color w:val="FF0000"/>
+                                    <w:sz w:val="16"/>
+                                  </w:rPr>
+                                  <w:t>la cible</w:t>
+                                </w:r>
+                              </w:p>
+                            </w:txbxContent>
+                          </wps:txbx>
+                          <wps:bodyPr rot="0" spcFirstLastPara="0" vertOverflow="overflow" horzOverflow="overflow" vert="horz" wrap="square" lIns="91440" tIns="45720" rIns="91440" bIns="45720" numCol="1" spcCol="0" rtlCol="0" fromWordArt="0" anchor="t" anchorCtr="0" forceAA="0" compatLnSpc="1">
+                            <a:prstTxWarp prst="textNoShape">
+                              <a:avLst/>
+                            </a:prstTxWarp>
+                            <a:noAutofit/>
+                          </wps:bodyPr>
+                        </wps:wsp>
+                        <wpg:grpSp>
+                          <wpg:cNvPr id="21" name="Groupe 21"/>
+                          <wpg:cNvGrpSpPr/>
+                          <wpg:grpSpPr>
+                            <a:xfrm>
+                              <a:off x="0" y="0"/>
+                              <a:ext cx="2715151" cy="1486601"/>
+                              <a:chOff x="0" y="0"/>
+                              <a:chExt cx="2715151" cy="1486601"/>
+                            </a:xfrm>
+                          </wpg:grpSpPr>
+                          <wpg:grpSp>
+                            <wpg:cNvPr id="20" name="Groupe 20"/>
+                            <wpg:cNvGrpSpPr/>
+                            <wpg:grpSpPr>
+                              <a:xfrm>
+                                <a:off x="0" y="0"/>
+                                <a:ext cx="2715151" cy="1486601"/>
+                                <a:chOff x="0" y="0"/>
+                                <a:chExt cx="2715151" cy="1486601"/>
+                              </a:xfrm>
+                            </wpg:grpSpPr>
+                            <wps:wsp>
+                              <wps:cNvPr id="11" name="Rectangle 11"/>
+                              <wps:cNvSpPr/>
+                              <wps:spPr>
+                                <a:xfrm>
+                                  <a:off x="22439" y="0"/>
+                                  <a:ext cx="2669863" cy="375857"/>
+                                </a:xfrm>
+                                <a:prstGeom prst="rect">
+                                  <a:avLst/>
+                                </a:prstGeom>
+                                <a:noFill/>
+                                <a:ln>
+                                  <a:solidFill>
+                                    <a:srgbClr val="FF0000"/>
+                                  </a:solidFill>
+                                </a:ln>
+                              </wps:spPr>
+                              <wps:style>
+                                <a:lnRef idx="2">
+                                  <a:schemeClr val="accent1">
+                                    <a:shade val="50000"/>
+                                  </a:schemeClr>
+                                </a:lnRef>
+                                <a:fillRef idx="1">
+                                  <a:schemeClr val="accent1"/>
+                                </a:fillRef>
+                                <a:effectRef idx="0">
+                                  <a:schemeClr val="accent1"/>
+                                </a:effectRef>
+                                <a:fontRef idx="minor">
+                                  <a:schemeClr val="lt1"/>
+                                </a:fontRef>
+                              </wps:style>
+                              <wps:bodyPr rot="0" spcFirstLastPara="0" vertOverflow="overflow" horzOverflow="overflow" vert="horz" wrap="square" lIns="91440" tIns="45720" rIns="91440" bIns="45720" numCol="1" spcCol="0" rtlCol="0" fromWordArt="0" anchor="ctr" anchorCtr="0" forceAA="0" compatLnSpc="1">
+                                <a:prstTxWarp prst="textNoShape">
+                                  <a:avLst/>
+                                </a:prstTxWarp>
+                                <a:noAutofit/>
+                              </wps:bodyPr>
+                            </wps:wsp>
+                            <wps:wsp>
+                              <wps:cNvPr id="12" name="Rectangle 12"/>
+                              <wps:cNvSpPr/>
+                              <wps:spPr>
+                                <a:xfrm>
+                                  <a:off x="16829" y="1127573"/>
+                                  <a:ext cx="2669863" cy="112196"/>
+                                </a:xfrm>
+                                <a:prstGeom prst="rect">
+                                  <a:avLst/>
+                                </a:prstGeom>
+                                <a:noFill/>
+                                <a:ln>
+                                  <a:solidFill>
+                                    <a:srgbClr val="FF0000"/>
+                                  </a:solidFill>
+                                </a:ln>
+                              </wps:spPr>
+                              <wps:style>
+                                <a:lnRef idx="2">
+                                  <a:schemeClr val="accent1">
+                                    <a:shade val="50000"/>
+                                  </a:schemeClr>
+                                </a:lnRef>
+                                <a:fillRef idx="1">
+                                  <a:schemeClr val="accent1"/>
+                                </a:fillRef>
+                                <a:effectRef idx="0">
+                                  <a:schemeClr val="accent1"/>
+                                </a:effectRef>
+                                <a:fontRef idx="minor">
+                                  <a:schemeClr val="lt1"/>
+                                </a:fontRef>
+                              </wps:style>
+                              <wps:bodyPr rot="0" spcFirstLastPara="0" vertOverflow="overflow" horzOverflow="overflow" vert="horz" wrap="square" lIns="91440" tIns="45720" rIns="91440" bIns="45720" numCol="1" spcCol="0" rtlCol="0" fromWordArt="0" anchor="ctr" anchorCtr="0" forceAA="0" compatLnSpc="1">
+                                <a:prstTxWarp prst="textNoShape">
+                                  <a:avLst/>
+                                </a:prstTxWarp>
+                                <a:noAutofit/>
+                              </wps:bodyPr>
+                            </wps:wsp>
+                            <wps:wsp>
+                              <wps:cNvPr id="13" name="Rectangle 13"/>
+                              <wps:cNvSpPr/>
+                              <wps:spPr>
+                                <a:xfrm>
+                                  <a:off x="16829" y="1374405"/>
+                                  <a:ext cx="2669863" cy="112196"/>
+                                </a:xfrm>
+                                <a:prstGeom prst="rect">
+                                  <a:avLst/>
+                                </a:prstGeom>
+                                <a:noFill/>
+                                <a:ln>
+                                  <a:solidFill>
+                                    <a:srgbClr val="FF0000"/>
+                                  </a:solidFill>
+                                </a:ln>
+                              </wps:spPr>
+                              <wps:style>
+                                <a:lnRef idx="2">
+                                  <a:schemeClr val="accent1">
+                                    <a:shade val="50000"/>
+                                  </a:schemeClr>
+                                </a:lnRef>
+                                <a:fillRef idx="1">
+                                  <a:schemeClr val="accent1"/>
+                                </a:fillRef>
+                                <a:effectRef idx="0">
+                                  <a:schemeClr val="accent1"/>
+                                </a:effectRef>
+                                <a:fontRef idx="minor">
+                                  <a:schemeClr val="lt1"/>
+                                </a:fontRef>
+                              </wps:style>
+                              <wps:bodyPr rot="0" spcFirstLastPara="0" vertOverflow="overflow" horzOverflow="overflow" vert="horz" wrap="square" lIns="91440" tIns="45720" rIns="91440" bIns="45720" numCol="1" spcCol="0" rtlCol="0" fromWordArt="0" anchor="ctr" anchorCtr="0" forceAA="0" compatLnSpc="1">
+                                <a:prstTxWarp prst="textNoShape">
+                                  <a:avLst/>
+                                </a:prstTxWarp>
+                                <a:noAutofit/>
+                              </wps:bodyPr>
+                            </wps:wsp>
+                            <wps:wsp>
+                              <wps:cNvPr id="14" name="Zone de texte 14"/>
+                              <wps:cNvSpPr txBox="1"/>
+                              <wps:spPr>
+                                <a:xfrm>
+                                  <a:off x="1497821" y="112196"/>
+                                  <a:ext cx="1217330" cy="302931"/>
+                                </a:xfrm>
+                                <a:prstGeom prst="rect">
+                                  <a:avLst/>
+                                </a:prstGeom>
+                                <a:noFill/>
+                                <a:ln w="6350">
+                                  <a:solidFill>
+                                    <a:schemeClr val="bg1"/>
+                                  </a:solidFill>
+                                </a:ln>
+                                <a:effectLst/>
+                              </wps:spPr>
+                              <wps:style>
+                                <a:lnRef idx="0">
+                                  <a:schemeClr val="accent1"/>
+                                </a:lnRef>
+                                <a:fillRef idx="0">
+                                  <a:schemeClr val="accent1"/>
+                                </a:fillRef>
+                                <a:effectRef idx="0">
+                                  <a:schemeClr val="accent1"/>
+                                </a:effectRef>
+                                <a:fontRef idx="minor">
+                                  <a:schemeClr val="dk1"/>
+                                </a:fontRef>
+                              </wps:style>
+                              <wps:txbx>
+                                <w:txbxContent>
+                                  <w:p>
+                                    <w:pPr>
+                                      <w:rPr>
+                                        <w:color w:val="FF0000"/>
+                                        <w:sz w:val="16"/>
+                                      </w:rPr>
+                                    </w:pPr>
+                                    <w:r>
+                                      <w:rPr>
+                                        <w:color w:val="FF0000"/>
+                                        <w:sz w:val="16"/>
+                                      </w:rPr>
+                                      <w:t>Path de l’hôte</w:t>
+                                    </w:r>
+                                  </w:p>
+                                </w:txbxContent>
+                              </wps:txbx>
+                              <wps:bodyPr rot="0" spcFirstLastPara="0" vertOverflow="overflow" horzOverflow="overflow" vert="horz" wrap="square" lIns="91440" tIns="45720" rIns="91440" bIns="45720" numCol="1" spcCol="0" rtlCol="0" fromWordArt="0" anchor="t" anchorCtr="0" forceAA="0" compatLnSpc="1">
+                                <a:prstTxWarp prst="textNoShape">
+                                  <a:avLst/>
+                                </a:prstTxWarp>
+                                <a:noAutofit/>
+                              </wps:bodyPr>
+                            </wps:wsp>
+                            <wps:wsp>
+                              <wps:cNvPr id="18" name="Rectangle 18"/>
+                              <wps:cNvSpPr/>
+                              <wps:spPr>
+                                <a:xfrm>
+                                  <a:off x="0" y="925619"/>
+                                  <a:ext cx="2669863" cy="134200"/>
+                                </a:xfrm>
+                                <a:prstGeom prst="rect">
+                                  <a:avLst/>
+                                </a:prstGeom>
+                                <a:noFill/>
+                                <a:ln>
+                                  <a:solidFill>
+                                    <a:srgbClr val="FF0000"/>
+                                  </a:solidFill>
+                                </a:ln>
+                              </wps:spPr>
+                              <wps:style>
+                                <a:lnRef idx="2">
+                                  <a:schemeClr val="accent1">
+                                    <a:shade val="50000"/>
+                                  </a:schemeClr>
+                                </a:lnRef>
+                                <a:fillRef idx="1">
+                                  <a:schemeClr val="accent1"/>
+                                </a:fillRef>
+                                <a:effectRef idx="0">
+                                  <a:schemeClr val="accent1"/>
+                                </a:effectRef>
+                                <a:fontRef idx="minor">
+                                  <a:schemeClr val="lt1"/>
+                                </a:fontRef>
+                              </wps:style>
+                              <wps:bodyPr rot="0" spcFirstLastPara="0" vertOverflow="overflow" horzOverflow="overflow" vert="horz" wrap="square" lIns="91440" tIns="45720" rIns="91440" bIns="45720" numCol="1" spcCol="0" rtlCol="0" fromWordArt="0" anchor="ctr" anchorCtr="0" forceAA="0" compatLnSpc="1">
+                                <a:prstTxWarp prst="textNoShape">
+                                  <a:avLst/>
+                                </a:prstTxWarp>
+                                <a:noAutofit/>
+                              </wps:bodyPr>
+                            </wps:wsp>
+                          </wpg:grpSp>
+                          <wps:wsp>
+                            <wps:cNvPr id="19" name="Zone de texte 19"/>
+                            <wps:cNvSpPr txBox="1"/>
+                            <wps:spPr>
+                              <a:xfrm>
+                                <a:off x="718056" y="886351"/>
+                                <a:ext cx="1217330" cy="213173"/>
+                              </a:xfrm>
+                              <a:prstGeom prst="rect">
+                                <a:avLst/>
+                              </a:prstGeom>
+                              <a:noFill/>
+                              <a:ln w="6350">
+                                <a:solidFill>
+                                  <a:schemeClr val="bg1"/>
+                                </a:solidFill>
+                              </a:ln>
+                              <a:effectLst/>
+                            </wps:spPr>
+                            <wps:style>
+                              <a:lnRef idx="0">
+                                <a:schemeClr val="accent1"/>
+                              </a:lnRef>
+                              <a:fillRef idx="0">
+                                <a:schemeClr val="accent1"/>
+                              </a:fillRef>
+                              <a:effectRef idx="0">
+                                <a:schemeClr val="accent1"/>
+                              </a:effectRef>
+                              <a:fontRef idx="minor">
+                                <a:schemeClr val="dk1"/>
+                              </a:fontRef>
+                            </wps:style>
+                            <wps:txbx>
+                              <w:txbxContent>
+                                <w:p>
+                                  <w:pPr>
+                                    <w:rPr>
+                                      <w:color w:val="FF0000"/>
+                                      <w:sz w:val="16"/>
+                                    </w:rPr>
+                                  </w:pPr>
+                                  <w:r>
+                                    <w:rPr>
+                                      <w:color w:val="FF0000"/>
+                                      <w:sz w:val="16"/>
+                                    </w:rPr>
+                                    <w:t>Connection ssh</w:t>
+                                  </w:r>
+                                </w:p>
+                              </w:txbxContent>
+                            </wps:txbx>
+                            <wps:bodyPr rot="0" spcFirstLastPara="0" vertOverflow="overflow" horzOverflow="overflow" vert="horz" wrap="square" lIns="91440" tIns="45720" rIns="91440" bIns="45720" numCol="1" spcCol="0" rtlCol="0" fromWordArt="0" anchor="t" anchorCtr="0" forceAA="0" compatLnSpc="1">
+                              <a:prstTxWarp prst="textNoShape">
+                                <a:avLst/>
+                              </a:prstTxWarp>
+                              <a:noAutofit/>
+                            </wps:bodyPr>
+                          </wps:wsp>
+                        </wpg:grpSp>
+                      </wpg:grpSp>
+                    </wpg:wgp>
+                  </a:graphicData>
+                </a:graphic>
+                <wp14:sizeRelH relativeFrom="margin">
+                  <wp14:pctWidth>0</wp14:pctWidth>
+                </wp14:sizeRelH>
+                <wp14:sizeRelV relativeFrom="margin">
+                  <wp14:pctHeight>0</wp14:pctHeight>
+                </wp14:sizeRelV>
+              </wp:anchor>
+            </w:drawing>
+          </mc:Choice>
+          <mc:Fallback>
+            <w:pict>
+              <v:group w14:anchorId="0A68A68B" id="Groupe 23" o:spid="_x0000_s1026" style="position:absolute;margin-left:0;margin-top:39.95pt;width:279.95pt;height:193.5pt;z-index:251681792;mso-position-horizontal:left;mso-position-horizontal-relative:margin;mso-width-relative:margin;mso-height-relative:margin" coordsize="35551,24574" o:gfxdata="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">
+                <v:shape id="Image 10" o:spid="_x0000_s1027" type="#_x0000_t75" style="position:absolute;width:35337;height:24574;visibility:visible;mso-wrap-style:square" o:gfxdata="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">
+                  <v:imagedata r:id="rId13" o:title="Screenshot from 2015-10-10 15^%01^%17"/>
+                  <v:path arrowok="t"/>
+                </v:shape>
+                <v:group id="Groupe 22" o:spid="_x0000_s1028" style="position:absolute;left:8399;top:5635;width:27152;height:14866" coordsize="27151,14866" o:gfxdata="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">
+                  <v:shapetype id="_x0000_t202" coordsize="21600,21600" o:spt="202" path="m,l,21600r21600,l21600,xe">
+                    <v:stroke joinstyle="miter"/>
+                    <v:path gradientshapeok="t" o:connecttype="rect"/>
+                  </v:shapetype>
+                  <v:shape id="Zone de texte 15" o:spid="_x0000_s1029" type="#_x0000_t202" style="position:absolute;left:11556;top:10826;width:12173;height:2132;visibility:visible;mso-wrap-style:square;v-text-anchor:top" o:gfxdata="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" filled="f" strokecolor="white [3212]" strokeweight=".5pt">
+                    <v:textbox>
+                      <w:txbxContent>
+                        <w:p>
+                          <w:pPr>
+                            <w:rPr>
+                              <w:color w:val="FF0000"/>
+                              <w:sz w:val="16"/>
+                            </w:rPr>
+                          </w:pPr>
+                          <w:r>
+                            <w:rPr>
+                              <w:color w:val="FF0000"/>
+                              <w:sz w:val="16"/>
+                            </w:rPr>
+                            <w:t xml:space="preserve">Path de </w:t>
+                          </w:r>
+                          <w:r>
+                            <w:rPr>
+                              <w:color w:val="FF0000"/>
+                              <w:sz w:val="16"/>
+                            </w:rPr>
+                            <w:t>la cible</w:t>
+                          </w:r>
+                        </w:p>
+                      </w:txbxContent>
+                    </v:textbox>
+                  </v:shape>
+                  <v:group id="Groupe 21" o:spid="_x0000_s1030" style="position:absolute;width:27151;height:14866" coordsize="27151,14866" o:gfxdata="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">
+                    <v:group id="Groupe 20" o:spid="_x0000_s1031" style="position:absolute;width:27151;height:14866" coordsize="27151,14866" o:gfxdata="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">
+                      <v:rect id="Rectangle 11" o:spid="_x0000_s1032" style="position:absolute;left:224;width:26699;height:3758;visibility:visible;mso-wrap-style:square;v-text-anchor:middle" o:gfxdata="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" filled="f" strokecolor="red" strokeweight="1pt"/>
+                      <v:rect id="Rectangle 12" o:spid="_x0000_s1033" style="position:absolute;left:168;top:11275;width:26698;height:1122;visibility:visible;mso-wrap-style:square;v-text-anchor:middle" o:gfxdata="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" filled="f" strokecolor="red" strokeweight="1pt"/>
+                      <v:rect id="Rectangle 13" o:spid="_x0000_s1034" style="position:absolute;left:168;top:13744;width:26698;height:1122;visibility:visible;mso-wrap-style:square;v-text-anchor:middle" o:gfxdata="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" filled="f" strokecolor="red" strokeweight="1pt"/>
+                      <v:shape id="Zone de texte 14" o:spid="_x0000_s1035" type="#_x0000_t202" style="position:absolute;left:14978;top:1121;width:12173;height:3030;visibility:visible;mso-wrap-style:square;v-text-anchor:top" o:gfxdata="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" filled="f" strokecolor="white [3212]" strokeweight=".5pt">
+                        <v:textbox>
+                          <w:txbxContent>
+                            <w:p>
+                              <w:pPr>
+                                <w:rPr>
+                                  <w:color w:val="FF0000"/>
+                                  <w:sz w:val="16"/>
+                                </w:rPr>
+                              </w:pPr>
+                              <w:r>
+                                <w:rPr>
+                                  <w:color w:val="FF0000"/>
+                                  <w:sz w:val="16"/>
+                                </w:rPr>
+                                <w:t>Path de l’hôte</w:t>
+                              </w:r>
+                            </w:p>
+                          </w:txbxContent>
+                        </v:textbox>
+                      </v:shape>
+                      <v:rect id="Rectangle 18" o:spid="_x0000_s1036" style="position:absolute;top:9256;width:26698;height:1342;visibility:visible;mso-wrap-style:square;v-text-anchor:middle" o:gfxdata="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" filled="f" strokecolor="red" strokeweight="1pt"/>
+                    </v:group>
+                    <v:shape id="Zone de texte 19" o:spid="_x0000_s1037" type="#_x0000_t202" style="position:absolute;left:7180;top:8863;width:12173;height:2132;visibility:visible;mso-wrap-style:square;v-text-anchor:top" o:gfxdata="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" filled="f" strokecolor="white [3212]" strokeweight=".5pt">
+                      <v:textbox>
+                        <w:txbxContent>
+                          <w:p>
+                            <w:pPr>
+                              <w:rPr>
+                                <w:color w:val="FF0000"/>
+                                <w:sz w:val="16"/>
+                              </w:rPr>
+                            </w:pPr>
+                            <w:r>
+                              <w:rPr>
+                                <w:color w:val="FF0000"/>
+                                <w:sz w:val="16"/>
+                              </w:rPr>
+                              <w:t>Connection ssh</w:t>
+                            </w:r>
+                          </w:p>
+                        </w:txbxContent>
+                      </v:textbox>
+                    </v:shape>
+                  </v:group>
+                </v:group>
+                <w10:wrap type="topAndBottom" anchorx="margin"/>
+              </v:group>
+            </w:pict>
+          </mc:Fallback>
+        </mc:AlternateContent>
+      </w:r>
+      <w:r>
+        <w:t>Une fois le projet importé dans l’espace de travail, il faut configurer le debugger:</w:t>
+      </w:r>
+    </w:p>
+    <w:p>
+      <w:r>
+        <w:rPr>
+          <w:noProof/>
+          <w:lang w:eastAsia="fr-CH"/>
+        </w:rPr>
+        <w:drawing>
+          <wp:anchor distT="0" distB="0" distL="114300" distR="114300" simplePos="0" relativeHeight="251682816" behindDoc="0" locked="0" layoutInCell="1" allowOverlap="1" wp14:anchorId="27E6996E" wp14:editId="5498C87B">
+            <wp:simplePos x="0" y="0"/>
+            <wp:positionH relativeFrom="margin">
+              <wp:align>center</wp:align>
+            </wp:positionH>
+            <wp:positionV relativeFrom="paragraph">
+              <wp:posOffset>2900045</wp:posOffset>
+            </wp:positionV>
+            <wp:extent cx="2590800" cy="2178050"/>
+            <wp:effectExtent l="0" t="0" r="0" b="0"/>
+            <wp:wrapTopAndBottom/>
+            <wp:docPr id="24" name="Image 24" descr="C:\Users\Emilie\AppData\Local\Temp\vmware-Emilie\VMwareDnD\cb630450\Screenshot from 2015-10-10 15^%12^%14.png"/>
+            <wp:cNvGraphicFramePr>
+              <a:graphicFrameLocks xmlns:a="http://schemas.openxmlformats.org/drawingml/2006/main" noChangeAspect="1"/>
+            </wp:cNvGraphicFramePr>
+            <a:graphic xmlns:a="http://schemas.openxmlformats.org/drawingml/2006/main">
+              <a:graphicData uri="http://schemas.openxmlformats.org/drawingml/2006/picture">
+                <pic:pic xmlns:pic="http://schemas.openxmlformats.org/drawingml/2006/picture">
+                  <pic:nvPicPr>
+                    <pic:cNvPr id="0" name="Picture 6" descr="C:\Users\Emilie\AppData\Local\Temp\vmware-Emilie\VMwareDnD\cb630450\Screenshot from 2015-10-10 15^%12^%14.png"/>
+                    <pic:cNvPicPr>
+                      <a:picLocks noChangeAspect="1" noChangeArrowheads="1"/>
+                    </pic:cNvPicPr>
+                  </pic:nvPicPr>
+                  <pic:blipFill>
+                    <a:blip r:embed="rId14" cstate="print">
+                      <a:extLst>
+                        <a:ext uri="{28A0092B-C50C-407E-A947-70E740481C1C}">
+                          <a14:useLocalDpi xmlns:a14="http://schemas.microsoft.com/office/drawing/2010/main" val="0"/>
+                        </a:ext>
+                      </a:extLst>
+                    </a:blip>
+                    <a:srcRect/>
+                    <a:stretch>
+                      <a:fillRect/>
+                    </a:stretch>
+                  </pic:blipFill>
+                  <pic:spPr bwMode="auto">
+                    <a:xfrm>
+                      <a:off x="0" y="0"/>
+                      <a:ext cx="2590800" cy="2178050"/>
+                    </a:xfrm>
+                    <a:prstGeom prst="rect">
+                      <a:avLst/>
+                    </a:prstGeom>
+                    <a:noFill/>
+                    <a:ln>
+                      <a:noFill/>
+                    </a:ln>
+                  </pic:spPr>
+                </pic:pic>
+              </a:graphicData>
+            </a:graphic>
+            <wp14:sizeRelH relativeFrom="margin">
+              <wp14:pctWidth>0</wp14:pctWidth>
+            </wp14:sizeRelH>
+            <wp14:sizeRelV relativeFrom="margin">
+              <wp14:pctHeight>0</wp14:pctHeight>
+            </wp14:sizeRelV>
+          </wp:anchor>
+        </w:drawing>
+      </w:r>
+      <w:r>
+        <w:t>Pour pouvoir entrer le path de la cible, il faut impérativement que la connexion ssh soit configurée comme ci-dessous :</w:t>
+      </w:r>
+    </w:p>
+    <w:p>
+      <w:r>
+        <w:rPr>
+          <w:noProof/>
+          <w:lang w:eastAsia="fr-CH"/>
+        </w:rPr>
+        <w:lastRenderedPageBreak/>
+        <mc:AlternateContent>
+          <mc:Choice Requires="wps">
+            <w:drawing>
+              <wp:anchor distT="0" distB="0" distL="114300" distR="114300" simplePos="0" relativeHeight="251683840" behindDoc="0" locked="0" layoutInCell="1" allowOverlap="1">
+                <wp:simplePos x="0" y="0"/>
+                <wp:positionH relativeFrom="column">
+                  <wp:posOffset>906424</wp:posOffset>
+                </wp:positionH>
+                <wp:positionV relativeFrom="paragraph">
+                  <wp:posOffset>1060044</wp:posOffset>
+                </wp:positionV>
+                <wp:extent cx="2531060" cy="117043"/>
+                <wp:effectExtent l="0" t="0" r="22225" b="16510"/>
+                <wp:wrapNone/>
+                <wp:docPr id="26" name="Rectangle 26"/>
+                <wp:cNvGraphicFramePr/>
+                <a:graphic xmlns:a="http://schemas.openxmlformats.org/drawingml/2006/main">
+                  <a:graphicData uri="http://schemas.microsoft.com/office/word/2010/wordprocessingShape">
+                    <wps:wsp>
+                      <wps:cNvSpPr/>
+                      <wps:spPr>
+                        <a:xfrm>
+                          <a:off x="0" y="0"/>
+                          <a:ext cx="2531060" cy="117043"/>
+                        </a:xfrm>
+                        <a:prstGeom prst="rect">
+                          <a:avLst/>
+                        </a:prstGeom>
+                        <a:noFill/>
+                        <a:ln>
+                          <a:solidFill>
+                            <a:srgbClr val="FF0000"/>
+                          </a:solidFill>
+                        </a:ln>
+                      </wps:spPr>
+                      <wps:style>
+                        <a:lnRef idx="2">
+                          <a:schemeClr val="accent1">
+                            <a:shade val="50000"/>
+                          </a:schemeClr>
+                        </a:lnRef>
+                        <a:fillRef idx="1">
+                          <a:schemeClr val="accent1"/>
+                        </a:fillRef>
+                        <a:effectRef idx="0">
+                          <a:schemeClr val="accent1"/>
+                        </a:effectRef>
+                        <a:fontRef idx="minor">
+                          <a:schemeClr val="lt1"/>
+                        </a:fontRef>
+                      </wps:style>
+                      <wps:bodyPr rot="0" spcFirstLastPara="0" vertOverflow="overflow" horzOverflow="overflow" vert="horz" wrap="square" lIns="91440" tIns="45720" rIns="91440" bIns="45720" numCol="1" spcCol="0" rtlCol="0" fromWordArt="0" anchor="ctr" anchorCtr="0" forceAA="0" compatLnSpc="1">
+                        <a:prstTxWarp prst="textNoShape">
+                          <a:avLst/>
+                        </a:prstTxWarp>
+                        <a:noAutofit/>
+                      </wps:bodyPr>
+                    </wps:wsp>
+                  </a:graphicData>
+                </a:graphic>
+              </wp:anchor>
+            </w:drawing>
+          </mc:Choice>
+          <mc:Fallback>
+            <w:pict>
+              <v:rect w14:anchorId="7E339629" id="Rectangle 26" o:spid="_x0000_s1026" style="position:absolute;margin-left:71.35pt;margin-top:83.45pt;width:199.3pt;height:9.2pt;z-index:251683840;visibility:visible;mso-wrap-style:square;mso-wrap-distance-left:9pt;mso-wrap-distance-top:0;mso-wrap-distance-right:9pt;mso-wrap-distance-bottom:0;mso-position-horizontal:absolute;mso-position-horizontal-relative:text;mso-position-vertical:absolute;mso-position-vertical-relative:text;v-text-anchor:middle" o:gfxdata="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" filled="f" strokecolor="red" strokeweight="1pt"/>
+            </w:pict>
+          </mc:Fallback>
+        </mc:AlternateContent>
+      </w:r>
+      <w:r>
+        <w:t>Il faut encore aller configurer le debugger gdb :</w:t>
+      </w:r>
+      <w:r>
+        <w:rPr>
+          <w:noProof/>
+          <w:lang w:eastAsia="fr-CH"/>
+        </w:rPr>
+        <w:drawing>
+          <wp:inline distT="0" distB="0" distL="0" distR="0">
+            <wp:extent cx="3533140" cy="2458085"/>
+            <wp:effectExtent l="0" t="0" r="0" b="0"/>
+            <wp:docPr id="25" name="Image 25" descr="C:\Users\Emilie\AppData\Local\Temp\vmware-Emilie\VMwareDnD\db6034b5\Screenshot from 2015-10-10 15^%15^%34.png"/>
+            <wp:cNvGraphicFramePr>
+              <a:graphicFrameLocks xmlns:a="http://schemas.openxmlformats.org/drawingml/2006/main" noChangeAspect="1"/>
+            </wp:cNvGraphicFramePr>
+            <a:graphic xmlns:a="http://schemas.openxmlformats.org/drawingml/2006/main">
+              <a:graphicData uri="http://schemas.openxmlformats.org/drawingml/2006/picture">
+                <pic:pic xmlns:pic="http://schemas.openxmlformats.org/drawingml/2006/picture">
+                  <pic:nvPicPr>
+                    <pic:cNvPr id="0" name="Picture 7" descr="C:\Users\Emilie\AppData\Local\Temp\vmware-Emilie\VMwareDnD\db6034b5\Screenshot from 2015-10-10 15^%15^%34.png"/>
+                    <pic:cNvPicPr>
+                      <a:picLocks noChangeAspect="1" noChangeArrowheads="1"/>
+                    </pic:cNvPicPr>
+                  </pic:nvPicPr>
+                  <pic:blipFill>
+                    <a:blip r:embed="rId15" cstate="print">
+                      <a:extLst>
+                        <a:ext uri="{28A0092B-C50C-407E-A947-70E740481C1C}">
+                          <a14:useLocalDpi xmlns:a14="http://schemas.microsoft.com/office/drawing/2010/main" val="0"/>
+                        </a:ext>
+                      </a:extLst>
+                    </a:blip>
+                    <a:srcRect/>
+                    <a:stretch>
+                      <a:fillRect/>
+                    </a:stretch>
+                  </pic:blipFill>
+                  <pic:spPr bwMode="auto">
+                    <a:xfrm>
+                      <a:off x="0" y="0"/>
+                      <a:ext cx="3533140" cy="2458085"/>
+                    </a:xfrm>
+                    <a:prstGeom prst="rect">
+                      <a:avLst/>
+                    </a:prstGeom>
+                    <a:noFill/>
+                    <a:ln>
+                      <a:noFill/>
+                    </a:ln>
+                  </pic:spPr>
+                </pic:pic>
+              </a:graphicData>
+            </a:graphic>
+          </wp:inline>
+        </w:drawing>
+      </w:r>
+    </w:p>
+    <w:p>
+      <w:r>
+        <w:rPr>
+          <w:noProof/>
+          <w:lang w:eastAsia="fr-CH"/>
+        </w:rPr>
+        <mc:AlternateContent>
+          <mc:Choice Requires="wps">
+            <w:drawing>
+              <wp:anchor distT="0" distB="0" distL="114300" distR="114300" simplePos="0" relativeHeight="251684864" behindDoc="0" locked="0" layoutInCell="1" allowOverlap="1">
+                <wp:simplePos x="0" y="0"/>
+                <wp:positionH relativeFrom="column">
+                  <wp:posOffset>891794</wp:posOffset>
+                </wp:positionH>
+                <wp:positionV relativeFrom="paragraph">
+                  <wp:posOffset>870509</wp:posOffset>
+                </wp:positionV>
+                <wp:extent cx="2626157" cy="234086"/>
+                <wp:effectExtent l="0" t="0" r="22225" b="13970"/>
+                <wp:wrapNone/>
+                <wp:docPr id="28" name="Rectangle 28"/>
+                <wp:cNvGraphicFramePr/>
+                <a:graphic xmlns:a="http://schemas.openxmlformats.org/drawingml/2006/main">
+                  <a:graphicData uri="http://schemas.microsoft.com/office/word/2010/wordprocessingShape">
+                    <wps:wsp>
+                      <wps:cNvSpPr/>
+                      <wps:spPr>
+                        <a:xfrm>
+                          <a:off x="0" y="0"/>
+                          <a:ext cx="2626157" cy="234086"/>
+                        </a:xfrm>
+                        <a:prstGeom prst="rect">
+                          <a:avLst/>
+                        </a:prstGeom>
+                        <a:noFill/>
+                        <a:ln>
+                          <a:solidFill>
+                            <a:srgbClr val="FF0000"/>
+                          </a:solidFill>
+                        </a:ln>
+                      </wps:spPr>
+                      <wps:style>
+                        <a:lnRef idx="2">
+                          <a:schemeClr val="accent1">
+                            <a:shade val="50000"/>
+                          </a:schemeClr>
+                        </a:lnRef>
+                        <a:fillRef idx="1">
+                          <a:schemeClr val="accent1"/>
+                        </a:fillRef>
+                        <a:effectRef idx="0">
+                          <a:schemeClr val="accent1"/>
+                        </a:effectRef>
+                        <a:fontRef idx="minor">
+                          <a:schemeClr val="lt1"/>
+                        </a:fontRef>
+                      </wps:style>
+                      <wps:bodyPr rot="0" spcFirstLastPara="0" vertOverflow="overflow" horzOverflow="overflow" vert="horz" wrap="square" lIns="91440" tIns="45720" rIns="91440" bIns="45720" numCol="1" spcCol="0" rtlCol="0" fromWordArt="0" anchor="ctr" anchorCtr="0" forceAA="0" compatLnSpc="1">
+                        <a:prstTxWarp prst="textNoShape">
+                          <a:avLst/>
+                        </a:prstTxWarp>
+                        <a:noAutofit/>
+                      </wps:bodyPr>
+                    </wps:wsp>
+                  </a:graphicData>
+                </a:graphic>
+              </wp:anchor>
+            </w:drawing>
+          </mc:Choice>
+          <mc:Fallback>
+            <w:pict>
+              <v:rect w14:anchorId="68387467" id="Rectangle 28" o:spid="_x0000_s1026" style="position:absolute;margin-left:70.2pt;margin-top:68.55pt;width:206.8pt;height:18.45pt;z-index:251684864;visibility:visible;mso-wrap-style:square;mso-wrap-distance-left:9pt;mso-wrap-distance-top:0;mso-wrap-distance-right:9pt;mso-wrap-distance-bottom:0;mso-position-horizontal:absolute;mso-position-horizontal-relative:text;mso-position-vertical:absolute;mso-position-vertical-relative:text;v-text-anchor:middle" o:gfxdata="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" filled="f" strokecolor="red" strokeweight="1pt"/>
+            </w:pict>
+          </mc:Fallback>
+        </mc:AlternateContent>
+      </w:r>
+      <w:r>
+        <w:rPr>
+          <w:noProof/>
+          <w:lang w:eastAsia="fr-CH"/>
+        </w:rPr>
+        <w:drawing>
+          <wp:inline distT="0" distB="0" distL="0" distR="0">
+            <wp:extent cx="3533140" cy="2458085"/>
+            <wp:effectExtent l="0" t="0" r="0" b="0"/>
+            <wp:docPr id="27" name="Image 27" descr="C:\Users\Emilie\AppData\Local\Temp\vmware-Emilie\VMwareDnD\949daf54\Screenshot from 2015-10-10 15^%16^%16.png"/>
+            <wp:cNvGraphicFramePr>
+              <a:graphicFrameLocks xmlns:a="http://schemas.openxmlformats.org/drawingml/2006/main" noChangeAspect="1"/>
+            </wp:cNvGraphicFramePr>
+            <a:graphic xmlns:a="http://schemas.openxmlformats.org/drawingml/2006/main">
+              <a:graphicData uri="http://schemas.openxmlformats.org/drawingml/2006/picture">
+                <pic:pic xmlns:pic="http://schemas.openxmlformats.org/drawingml/2006/picture">
+                  <pic:nvPicPr>
+                    <pic:cNvPr id="0" name="Picture 8" descr="C:\Users\Emilie\AppData\Local\Temp\vmware-Emilie\VMwareDnD\949daf54\Screenshot from 2015-10-10 15^%16^%16.png"/>
+                    <pic:cNvPicPr>
+                      <a:picLocks noChangeAspect="1" noChangeArrowheads="1"/>
+                    </pic:cNvPicPr>
+                  </pic:nvPicPr>
+                  <pic:blipFill>
+                    <a:blip r:embed="rId16" cstate="print">
+                      <a:extLst>
+                        <a:ext uri="{28A0092B-C50C-407E-A947-70E740481C1C}">
+                          <a14:useLocalDpi xmlns:a14="http://schemas.microsoft.com/office/drawing/2010/main" val="0"/>
+                        </a:ext>
+                      </a:extLst>
+                    </a:blip>
+                    <a:srcRect/>
+                    <a:stretch>
+                      <a:fillRect/>
+                    </a:stretch>
+                  </pic:blipFill>
+                  <pic:spPr bwMode="auto">
+                    <a:xfrm>
+                      <a:off x="0" y="0"/>
+                      <a:ext cx="3533140" cy="2458085"/>
+                    </a:xfrm>
+                    <a:prstGeom prst="rect">
+                      <a:avLst/>
+                    </a:prstGeom>
+                    <a:noFill/>
+                    <a:ln>
+                      <a:noFill/>
+                    </a:ln>
+                  </pic:spPr>
+                </pic:pic>
+              </a:graphicData>
+            </a:graphic>
+          </wp:inline>
+        </w:drawing>
+      </w:r>
+    </w:p>
+    <w:p>
+      <w:r>
+        <w:t xml:space="preserve">Avec cette configuration, on peut ensuite debugger pas à pas les exercices d’exemples. Il faut tout de même changer le path </w:t>
+      </w:r>
+      <w:r>
+        <w:lastRenderedPageBreak/>
+        <w:t>du debugger pour qu’il corresponde à l’application à debugger.</w:t>
+      </w:r>
       <w:bookmarkStart w:id="0" w:name="_GoBack"/>
       <w:bookmarkEnd w:id="0"/>
     </w:p>
+    <w:p>
+      <w:pPr>
+        <w:pStyle w:val="Titre10"/>
+      </w:pPr>
+      <w:r>
+        <w:t>Réponses aux questions</w:t>
+      </w:r>
+    </w:p>
+    <w:p>
+      <w:r>
+        <w:rPr>
+          <w:highlight w:val="yellow"/>
+        </w:rPr>
+        <w:t>1. aucune idée</w:t>
+      </w:r>
+    </w:p>
+    <w:p>
+      <w:r>
+        <w:t>2.</w:t>
+      </w:r>
+    </w:p>
+    <w:p>
+      <w:r>
+        <w:t>3.</w:t>
+      </w:r>
+    </w:p>
+    <w:p>
+      <w:r>
+        <w:t>4.</w:t>
+      </w:r>
+    </w:p>
+    <w:p>
+      <w:r>
+        <w:t>5.</w:t>
+      </w:r>
+    </w:p>
+    <w:p/>
     <w:sectPr>
       <w:pgSz w:w="8419" w:h="11906" w:orient="landscape"/>
       <w:pgMar w:top="1418" w:right="1418" w:bottom="1418" w:left="1418" w:header="709" w:footer="709" w:gutter="0"/>
@@ -1231,6 +2015,119 @@
 <file path=word/numbering.xml><?xml version="1.0" encoding="utf-8"?>
 <w:numbering xmlns:wpc="http://schemas.microsoft.com/office/word/2010/wordprocessingCanvas" xmlns:mc="http://schemas.openxmlformats.org/markup-compatibility/2006" xmlns:o="urn:schemas-microsoft-com:office:office" xmlns:r="http://schemas.openxmlformats.org/officeDocument/2006/relationships" xmlns:m="http://schemas.openxmlformats.org/officeDocument/2006/math" xmlns:v="urn:schemas-microsoft-com:vml" xmlns:wp14="http://schemas.microsoft.com/office/word/2010/wordprocessingDrawing" xmlns:wp="http://schemas.openxmlformats.org/drawingml/2006/wordprocessingDrawing" xmlns:w10="urn:schemas-microsoft-com:office:word" xmlns:w="http://schemas.openxmlformats.org/wordprocessingml/2006/main" xmlns:w14="http://schemas.microsoft.com/office/word/2010/wordml" xmlns:w15="http://schemas.microsoft.com/office/word/2012/wordml" xmlns:wpg="http://schemas.microsoft.com/office/word/2010/wordprocessingGroup" xmlns:wpi="http://schemas.microsoft.com/office/word/2010/wordprocessingInk" xmlns:wne="http://schemas.microsoft.com/office/word/2006/wordml" xmlns:wps="http://schemas.microsoft.com/office/word/2010/wordprocessingShape" mc:Ignorable="w14 w15 wp14">
   <w:abstractNum w:abstractNumId="0" w15:restartNumberingAfterBreak="0">
+    <w:nsid w:val="06A9200F"/>
+    <w:multiLevelType w:val="hybridMultilevel"/>
+    <w:tmpl w:val="39DAEE00"/>
+    <w:lvl w:ilvl="0" w:tplc="100C0001">
+      <w:start w:val="1"/>
+      <w:numFmt w:val="bullet"/>
+      <w:lvlText w:val=""/>
+      <w:lvlJc w:val="left"/>
+      <w:pPr>
+        <w:ind w:left="720" w:hanging="360"/>
+      </w:pPr>
+      <w:rPr>
+        <w:rFonts w:ascii="Symbol" w:hAnsi="Symbol" w:hint="default"/>
+      </w:rPr>
+    </w:lvl>
+    <w:lvl w:ilvl="1" w:tplc="100C0003" w:tentative="1">
+      <w:start w:val="1"/>
+      <w:numFmt w:val="bullet"/>
+      <w:lvlText w:val="o"/>
+      <w:lvlJc w:val="left"/>
+      <w:pPr>
+        <w:ind w:left="1440" w:hanging="360"/>
+      </w:pPr>
+      <w:rPr>
+        <w:rFonts w:ascii="Courier New" w:hAnsi="Courier New" w:cs="Courier New" w:hint="default"/>
+      </w:rPr>
+    </w:lvl>
+    <w:lvl w:ilvl="2" w:tplc="100C0005" w:tentative="1">
+      <w:start w:val="1"/>
+      <w:numFmt w:val="bullet"/>
+      <w:lvlText w:val=""/>
+      <w:lvlJc w:val="left"/>
+      <w:pPr>
+        <w:ind w:left="2160" w:hanging="360"/>
+      </w:pPr>
+      <w:rPr>
+        <w:rFonts w:ascii="Wingdings" w:hAnsi="Wingdings" w:hint="default"/>
+      </w:rPr>
+    </w:lvl>
+    <w:lvl w:ilvl="3" w:tplc="100C0001" w:tentative="1">
+      <w:start w:val="1"/>
+      <w:numFmt w:val="bullet"/>
+      <w:lvlText w:val=""/>
+      <w:lvlJc w:val="left"/>
+      <w:pPr>
+        <w:ind w:left="2880" w:hanging="360"/>
+      </w:pPr>
+      <w:rPr>
+        <w:rFonts w:ascii="Symbol" w:hAnsi="Symbol" w:hint="default"/>
+      </w:rPr>
+    </w:lvl>
+    <w:lvl w:ilvl="4" w:tplc="100C0003" w:tentative="1">
+      <w:start w:val="1"/>
+      <w:numFmt w:val="bullet"/>
+      <w:lvlText w:val="o"/>
+      <w:lvlJc w:val="left"/>
+      <w:pPr>
+        <w:ind w:left="3600" w:hanging="360"/>
+      </w:pPr>
+      <w:rPr>
+        <w:rFonts w:ascii="Courier New" w:hAnsi="Courier New" w:cs="Courier New" w:hint="default"/>
+      </w:rPr>
+    </w:lvl>
+    <w:lvl w:ilvl="5" w:tplc="100C0005" w:tentative="1">
+      <w:start w:val="1"/>
+      <w:numFmt w:val="bullet"/>
+      <w:lvlText w:val=""/>
+      <w:lvlJc w:val="left"/>
+      <w:pPr>
+        <w:ind w:left="4320" w:hanging="360"/>
+      </w:pPr>
+      <w:rPr>
+        <w:rFonts w:ascii="Wingdings" w:hAnsi="Wingdings" w:hint="default"/>
+      </w:rPr>
+    </w:lvl>
+    <w:lvl w:ilvl="6" w:tplc="100C0001" w:tentative="1">
+      <w:start w:val="1"/>
+      <w:numFmt w:val="bullet"/>
+      <w:lvlText w:val=""/>
+      <w:lvlJc w:val="left"/>
+      <w:pPr>
+        <w:ind w:left="5040" w:hanging="360"/>
+      </w:pPr>
+      <w:rPr>
+        <w:rFonts w:ascii="Symbol" w:hAnsi="Symbol" w:hint="default"/>
+      </w:rPr>
+    </w:lvl>
+    <w:lvl w:ilvl="7" w:tplc="100C0003" w:tentative="1">
+      <w:start w:val="1"/>
+      <w:numFmt w:val="bullet"/>
+      <w:lvlText w:val="o"/>
+      <w:lvlJc w:val="left"/>
+      <w:pPr>
+        <w:ind w:left="5760" w:hanging="360"/>
+      </w:pPr>
+      <w:rPr>
+        <w:rFonts w:ascii="Courier New" w:hAnsi="Courier New" w:cs="Courier New" w:hint="default"/>
+      </w:rPr>
+    </w:lvl>
+    <w:lvl w:ilvl="8" w:tplc="100C0005" w:tentative="1">
+      <w:start w:val="1"/>
+      <w:numFmt w:val="bullet"/>
+      <w:lvlText w:val=""/>
+      <w:lvlJc w:val="left"/>
+      <w:pPr>
+        <w:ind w:left="6480" w:hanging="360"/>
+      </w:pPr>
+      <w:rPr>
+        <w:rFonts w:ascii="Wingdings" w:hAnsi="Wingdings" w:hint="default"/>
+      </w:rPr>
+    </w:lvl>
+  </w:abstractNum>
+  <w:abstractNum w:abstractNumId="1" w15:restartNumberingAfterBreak="0">
     <w:nsid w:val="0D09337D"/>
     <w:multiLevelType w:val="hybridMultilevel"/>
     <w:tmpl w:val="F41A3114"/>
@@ -1343,7 +2240,120 @@
       </w:rPr>
     </w:lvl>
   </w:abstractNum>
-  <w:abstractNum w:abstractNumId="1" w15:restartNumberingAfterBreak="0">
+  <w:abstractNum w:abstractNumId="2" w15:restartNumberingAfterBreak="0">
+    <w:nsid w:val="11645480"/>
+    <w:multiLevelType w:val="hybridMultilevel"/>
+    <w:tmpl w:val="1716E7EA"/>
+    <w:lvl w:ilvl="0" w:tplc="DC46229E">
+      <w:start w:val="14"/>
+      <w:numFmt w:val="bullet"/>
+      <w:lvlText w:val=""/>
+      <w:lvlJc w:val="left"/>
+      <w:pPr>
+        <w:ind w:left="1560" w:hanging="360"/>
+      </w:pPr>
+      <w:rPr>
+        <w:rFonts w:ascii="Wingdings" w:eastAsiaTheme="minorHAnsi" w:hAnsi="Wingdings" w:cstheme="minorBidi" w:hint="default"/>
+      </w:rPr>
+    </w:lvl>
+    <w:lvl w:ilvl="1" w:tplc="100C0003" w:tentative="1">
+      <w:start w:val="1"/>
+      <w:numFmt w:val="bullet"/>
+      <w:lvlText w:val="o"/>
+      <w:lvlJc w:val="left"/>
+      <w:pPr>
+        <w:ind w:left="2220" w:hanging="360"/>
+      </w:pPr>
+      <w:rPr>
+        <w:rFonts w:ascii="Courier New" w:hAnsi="Courier New" w:cs="Courier New" w:hint="default"/>
+      </w:rPr>
+    </w:lvl>
+    <w:lvl w:ilvl="2" w:tplc="100C0005" w:tentative="1">
+      <w:start w:val="1"/>
+      <w:numFmt w:val="bullet"/>
+      <w:lvlText w:val=""/>
+      <w:lvlJc w:val="left"/>
+      <w:pPr>
+        <w:ind w:left="2940" w:hanging="360"/>
+      </w:pPr>
+      <w:rPr>
+        <w:rFonts w:ascii="Wingdings" w:hAnsi="Wingdings" w:hint="default"/>
+      </w:rPr>
+    </w:lvl>
+    <w:lvl w:ilvl="3" w:tplc="100C0001" w:tentative="1">
+      <w:start w:val="1"/>
+      <w:numFmt w:val="bullet"/>
+      <w:lvlText w:val=""/>
+      <w:lvlJc w:val="left"/>
+      <w:pPr>
+        <w:ind w:left="3660" w:hanging="360"/>
+      </w:pPr>
+      <w:rPr>
+        <w:rFonts w:ascii="Symbol" w:hAnsi="Symbol" w:hint="default"/>
+      </w:rPr>
+    </w:lvl>
+    <w:lvl w:ilvl="4" w:tplc="100C0003" w:tentative="1">
+      <w:start w:val="1"/>
+      <w:numFmt w:val="bullet"/>
+      <w:lvlText w:val="o"/>
+      <w:lvlJc w:val="left"/>
+      <w:pPr>
+        <w:ind w:left="4380" w:hanging="360"/>
+      </w:pPr>
+      <w:rPr>
+        <w:rFonts w:ascii="Courier New" w:hAnsi="Courier New" w:cs="Courier New" w:hint="default"/>
+      </w:rPr>
+    </w:lvl>
+    <w:lvl w:ilvl="5" w:tplc="100C0005" w:tentative="1">
+      <w:start w:val="1"/>
+      <w:numFmt w:val="bullet"/>
+      <w:lvlText w:val=""/>
+      <w:lvlJc w:val="left"/>
+      <w:pPr>
+        <w:ind w:left="5100" w:hanging="360"/>
+      </w:pPr>
+      <w:rPr>
+        <w:rFonts w:ascii="Wingdings" w:hAnsi="Wingdings" w:hint="default"/>
+      </w:rPr>
+    </w:lvl>
+    <w:lvl w:ilvl="6" w:tplc="100C0001" w:tentative="1">
+      <w:start w:val="1"/>
+      <w:numFmt w:val="bullet"/>
+      <w:lvlText w:val=""/>
+      <w:lvlJc w:val="left"/>
+      <w:pPr>
+        <w:ind w:left="5820" w:hanging="360"/>
+      </w:pPr>
+      <w:rPr>
+        <w:rFonts w:ascii="Symbol" w:hAnsi="Symbol" w:hint="default"/>
+      </w:rPr>
+    </w:lvl>
+    <w:lvl w:ilvl="7" w:tplc="100C0003" w:tentative="1">
+      <w:start w:val="1"/>
+      <w:numFmt w:val="bullet"/>
+      <w:lvlText w:val="o"/>
+      <w:lvlJc w:val="left"/>
+      <w:pPr>
+        <w:ind w:left="6540" w:hanging="360"/>
+      </w:pPr>
+      <w:rPr>
+        <w:rFonts w:ascii="Courier New" w:hAnsi="Courier New" w:cs="Courier New" w:hint="default"/>
+      </w:rPr>
+    </w:lvl>
+    <w:lvl w:ilvl="8" w:tplc="100C0005" w:tentative="1">
+      <w:start w:val="1"/>
+      <w:numFmt w:val="bullet"/>
+      <w:lvlText w:val=""/>
+      <w:lvlJc w:val="left"/>
+      <w:pPr>
+        <w:ind w:left="7260" w:hanging="360"/>
+      </w:pPr>
+      <w:rPr>
+        <w:rFonts w:ascii="Wingdings" w:hAnsi="Wingdings" w:hint="default"/>
+      </w:rPr>
+    </w:lvl>
+  </w:abstractNum>
+  <w:abstractNum w:abstractNumId="3" w15:restartNumberingAfterBreak="0">
     <w:nsid w:val="15A51F91"/>
     <w:multiLevelType w:val="multilevel"/>
     <w:tmpl w:val="795C22B6"/>
@@ -1459,7 +2469,120 @@
       </w:rPr>
     </w:lvl>
   </w:abstractNum>
-  <w:abstractNum w:abstractNumId="2" w15:restartNumberingAfterBreak="0">
+  <w:abstractNum w:abstractNumId="4" w15:restartNumberingAfterBreak="0">
+    <w:nsid w:val="20E062E5"/>
+    <w:multiLevelType w:val="hybridMultilevel"/>
+    <w:tmpl w:val="9266D022"/>
+    <w:lvl w:ilvl="0" w:tplc="DC46229E">
+      <w:start w:val="14"/>
+      <w:numFmt w:val="bullet"/>
+      <w:lvlText w:val=""/>
+      <w:lvlJc w:val="left"/>
+      <w:pPr>
+        <w:ind w:left="780" w:hanging="360"/>
+      </w:pPr>
+      <w:rPr>
+        <w:rFonts w:ascii="Wingdings" w:eastAsiaTheme="minorHAnsi" w:hAnsi="Wingdings" w:cstheme="minorBidi" w:hint="default"/>
+      </w:rPr>
+    </w:lvl>
+    <w:lvl w:ilvl="1" w:tplc="100C0003" w:tentative="1">
+      <w:start w:val="1"/>
+      <w:numFmt w:val="bullet"/>
+      <w:lvlText w:val="o"/>
+      <w:lvlJc w:val="left"/>
+      <w:pPr>
+        <w:ind w:left="1440" w:hanging="360"/>
+      </w:pPr>
+      <w:rPr>
+        <w:rFonts w:ascii="Courier New" w:hAnsi="Courier New" w:cs="Courier New" w:hint="default"/>
+      </w:rPr>
+    </w:lvl>
+    <w:lvl w:ilvl="2" w:tplc="100C0005" w:tentative="1">
+      <w:start w:val="1"/>
+      <w:numFmt w:val="bullet"/>
+      <w:lvlText w:val=""/>
+      <w:lvlJc w:val="left"/>
+      <w:pPr>
+        <w:ind w:left="2160" w:hanging="360"/>
+      </w:pPr>
+      <w:rPr>
+        <w:rFonts w:ascii="Wingdings" w:hAnsi="Wingdings" w:hint="default"/>
+      </w:rPr>
+    </w:lvl>
+    <w:lvl w:ilvl="3" w:tplc="100C0001" w:tentative="1">
+      <w:start w:val="1"/>
+      <w:numFmt w:val="bullet"/>
+      <w:lvlText w:val=""/>
+      <w:lvlJc w:val="left"/>
+      <w:pPr>
+        <w:ind w:left="2880" w:hanging="360"/>
+      </w:pPr>
+      <w:rPr>
+        <w:rFonts w:ascii="Symbol" w:hAnsi="Symbol" w:hint="default"/>
+      </w:rPr>
+    </w:lvl>
+    <w:lvl w:ilvl="4" w:tplc="100C0003" w:tentative="1">
+      <w:start w:val="1"/>
+      <w:numFmt w:val="bullet"/>
+      <w:lvlText w:val="o"/>
+      <w:lvlJc w:val="left"/>
+      <w:pPr>
+        <w:ind w:left="3600" w:hanging="360"/>
+      </w:pPr>
+      <w:rPr>
+        <w:rFonts w:ascii="Courier New" w:hAnsi="Courier New" w:cs="Courier New" w:hint="default"/>
+      </w:rPr>
+    </w:lvl>
+    <w:lvl w:ilvl="5" w:tplc="100C0005" w:tentative="1">
+      <w:start w:val="1"/>
+      <w:numFmt w:val="bullet"/>
+      <w:lvlText w:val=""/>
+      <w:lvlJc w:val="left"/>
+      <w:pPr>
+        <w:ind w:left="4320" w:hanging="360"/>
+      </w:pPr>
+      <w:rPr>
+        <w:rFonts w:ascii="Wingdings" w:hAnsi="Wingdings" w:hint="default"/>
+      </w:rPr>
+    </w:lvl>
+    <w:lvl w:ilvl="6" w:tplc="100C0001" w:tentative="1">
+      <w:start w:val="1"/>
+      <w:numFmt w:val="bullet"/>
+      <w:lvlText w:val=""/>
+      <w:lvlJc w:val="left"/>
+      <w:pPr>
+        <w:ind w:left="5040" w:hanging="360"/>
+      </w:pPr>
+      <w:rPr>
+        <w:rFonts w:ascii="Symbol" w:hAnsi="Symbol" w:hint="default"/>
+      </w:rPr>
+    </w:lvl>
+    <w:lvl w:ilvl="7" w:tplc="100C0003" w:tentative="1">
+      <w:start w:val="1"/>
+      <w:numFmt w:val="bullet"/>
+      <w:lvlText w:val="o"/>
+      <w:lvlJc w:val="left"/>
+      <w:pPr>
+        <w:ind w:left="5760" w:hanging="360"/>
+      </w:pPr>
+      <w:rPr>
+        <w:rFonts w:ascii="Courier New" w:hAnsi="Courier New" w:cs="Courier New" w:hint="default"/>
+      </w:rPr>
+    </w:lvl>
+    <w:lvl w:ilvl="8" w:tplc="100C0005" w:tentative="1">
+      <w:start w:val="1"/>
+      <w:numFmt w:val="bullet"/>
+      <w:lvlText w:val=""/>
+      <w:lvlJc w:val="left"/>
+      <w:pPr>
+        <w:ind w:left="6480" w:hanging="360"/>
+      </w:pPr>
+      <w:rPr>
+        <w:rFonts w:ascii="Wingdings" w:hAnsi="Wingdings" w:hint="default"/>
+      </w:rPr>
+    </w:lvl>
+  </w:abstractNum>
+  <w:abstractNum w:abstractNumId="5" w15:restartNumberingAfterBreak="0">
     <w:nsid w:val="216567F7"/>
     <w:multiLevelType w:val="multilevel"/>
     <w:tmpl w:val="F4F044D0"/>
@@ -1575,7 +2698,7 @@
       </w:rPr>
     </w:lvl>
   </w:abstractNum>
-  <w:abstractNum w:abstractNumId="3" w15:restartNumberingAfterBreak="0">
+  <w:abstractNum w:abstractNumId="6" w15:restartNumberingAfterBreak="0">
     <w:nsid w:val="2ABF10F7"/>
     <w:multiLevelType w:val="hybridMultilevel"/>
     <w:tmpl w:val="7486AA34"/>
@@ -1688,7 +2811,7 @@
       </w:rPr>
     </w:lvl>
   </w:abstractNum>
-  <w:abstractNum w:abstractNumId="4" w15:restartNumberingAfterBreak="0">
+  <w:abstractNum w:abstractNumId="7" w15:restartNumberingAfterBreak="0">
     <w:nsid w:val="2E6B7E42"/>
     <w:multiLevelType w:val="hybridMultilevel"/>
     <w:tmpl w:val="CA9E8878"/>
@@ -1778,7 +2901,7 @@
       </w:pPr>
     </w:lvl>
   </w:abstractNum>
-  <w:abstractNum w:abstractNumId="5" w15:restartNumberingAfterBreak="0">
+  <w:abstractNum w:abstractNumId="8" w15:restartNumberingAfterBreak="0">
     <w:nsid w:val="4BE43C24"/>
     <w:multiLevelType w:val="hybridMultilevel"/>
     <w:tmpl w:val="51F48134"/>
@@ -1865,7 +2988,7 @@
       </w:pPr>
     </w:lvl>
   </w:abstractNum>
-  <w:abstractNum w:abstractNumId="6" w15:restartNumberingAfterBreak="0">
+  <w:abstractNum w:abstractNumId="9" w15:restartNumberingAfterBreak="0">
     <w:nsid w:val="59420BD3"/>
     <w:multiLevelType w:val="hybridMultilevel"/>
     <w:tmpl w:val="5532EFDE"/>
@@ -1955,7 +3078,7 @@
       </w:pPr>
     </w:lvl>
   </w:abstractNum>
-  <w:abstractNum w:abstractNumId="7" w15:restartNumberingAfterBreak="0">
+  <w:abstractNum w:abstractNumId="10" w15:restartNumberingAfterBreak="0">
     <w:nsid w:val="673473CE"/>
     <w:multiLevelType w:val="hybridMultilevel"/>
     <w:tmpl w:val="7A185C42"/>
@@ -2068,7 +3191,7 @@
       </w:rPr>
     </w:lvl>
   </w:abstractNum>
-  <w:abstractNum w:abstractNumId="8" w15:restartNumberingAfterBreak="0">
+  <w:abstractNum w:abstractNumId="11" w15:restartNumberingAfterBreak="0">
     <w:nsid w:val="6DA05DD4"/>
     <w:multiLevelType w:val="hybridMultilevel"/>
     <w:tmpl w:val="C8A63D68"/>
@@ -2182,31 +3305,40 @@
     </w:lvl>
   </w:abstractNum>
   <w:num w:numId="1">
+    <w:abstractNumId w:val="5"/>
+  </w:num>
+  <w:num w:numId="2">
+    <w:abstractNumId w:val="3"/>
+  </w:num>
+  <w:num w:numId="3">
+    <w:abstractNumId w:val="8"/>
+  </w:num>
+  <w:num w:numId="4">
+    <w:abstractNumId w:val="9"/>
+  </w:num>
+  <w:num w:numId="5">
+    <w:abstractNumId w:val="7"/>
+  </w:num>
+  <w:num w:numId="6">
+    <w:abstractNumId w:val="1"/>
+  </w:num>
+  <w:num w:numId="7">
+    <w:abstractNumId w:val="10"/>
+  </w:num>
+  <w:num w:numId="8">
+    <w:abstractNumId w:val="11"/>
+  </w:num>
+  <w:num w:numId="9">
+    <w:abstractNumId w:val="6"/>
+  </w:num>
+  <w:num w:numId="10">
+    <w:abstractNumId w:val="4"/>
+  </w:num>
+  <w:num w:numId="11">
     <w:abstractNumId w:val="2"/>
   </w:num>
-  <w:num w:numId="2">
-    <w:abstractNumId w:val="1"/>
-  </w:num>
-  <w:num w:numId="3">
-    <w:abstractNumId w:val="5"/>
-  </w:num>
-  <w:num w:numId="4">
-    <w:abstractNumId w:val="6"/>
-  </w:num>
-  <w:num w:numId="5">
-    <w:abstractNumId w:val="4"/>
-  </w:num>
-  <w:num w:numId="6">
+  <w:num w:numId="12">
     <w:abstractNumId w:val="0"/>
-  </w:num>
-  <w:num w:numId="7">
-    <w:abstractNumId w:val="7"/>
-  </w:num>
-  <w:num w:numId="8">
-    <w:abstractNumId w:val="8"/>
-  </w:num>
-  <w:num w:numId="9">
-    <w:abstractNumId w:val="3"/>
   </w:num>
 </w:numbering>
 </file>

</xml_diff>